<commit_message>
Updating ReactJS to React, adding certificates
</commit_message>
<xml_diff>
--- a/Christopher Webb - CV.docx
+++ b/Christopher Webb - CV.docx
@@ -155,12 +155,12 @@
                 <wp:inline distB="19050" distT="19050" distL="19050" distR="19050">
                   <wp:extent cx="152400" cy="152400"/>
                   <wp:effectExtent b="0" l="0" r="0" t="0"/>
-                  <wp:docPr id="2" name="image2.png"/>
+                  <wp:docPr id="2" name="image5.png"/>
                   <a:graphic>
                     <a:graphicData uri="http://schemas.openxmlformats.org/drawingml/2006/picture">
                       <pic:pic>
                         <pic:nvPicPr>
-                          <pic:cNvPr id="0" name="image2.png"/>
+                          <pic:cNvPr id="0" name="image5.png"/>
                           <pic:cNvPicPr preferRelativeResize="0"/>
                         </pic:nvPicPr>
                         <pic:blipFill>
@@ -221,12 +221,12 @@
                 <wp:inline distB="19050" distT="19050" distL="19050" distR="19050">
                   <wp:extent cx="152400" cy="152400"/>
                   <wp:effectExtent b="0" l="0" r="0" t="0"/>
-                  <wp:docPr id="4" name="image4.png"/>
+                  <wp:docPr id="4" name="image3.png"/>
                   <a:graphic>
                     <a:graphicData uri="http://schemas.openxmlformats.org/drawingml/2006/picture">
                       <pic:pic>
                         <pic:nvPicPr>
-                          <pic:cNvPr id="0" name="image4.png"/>
+                          <pic:cNvPr id="0" name="image3.png"/>
                           <pic:cNvPicPr preferRelativeResize="0"/>
                         </pic:nvPicPr>
                         <pic:blipFill>
@@ -280,12 +280,12 @@
                 <wp:inline distB="19050" distT="19050" distL="19050" distR="19050">
                   <wp:extent cx="152400" cy="152400"/>
                   <wp:effectExtent b="0" l="0" r="0" t="0"/>
-                  <wp:docPr id="6" name="image6.png"/>
+                  <wp:docPr id="6" name="image1.png"/>
                   <a:graphic>
                     <a:graphicData uri="http://schemas.openxmlformats.org/drawingml/2006/picture">
                       <pic:pic>
                         <pic:nvPicPr>
-                          <pic:cNvPr id="0" name="image6.png"/>
+                          <pic:cNvPr id="0" name="image1.png"/>
                           <pic:cNvPicPr preferRelativeResize="0"/>
                         </pic:nvPicPr>
                         <pic:blipFill>
@@ -372,12 +372,12 @@
                 <wp:inline distB="19050" distT="19050" distL="19050" distR="19050">
                   <wp:extent cx="152400" cy="152400"/>
                   <wp:effectExtent b="0" l="0" r="0" t="0"/>
-                  <wp:docPr id="3" name="image3.png"/>
+                  <wp:docPr id="3" name="image4.png"/>
                   <a:graphic>
                     <a:graphicData uri="http://schemas.openxmlformats.org/drawingml/2006/picture">
                       <pic:pic>
                         <pic:nvPicPr>
-                          <pic:cNvPr id="0" name="image3.png"/>
+                          <pic:cNvPr id="0" name="image4.png"/>
                           <pic:cNvPicPr preferRelativeResize="0"/>
                         </pic:nvPicPr>
                         <pic:blipFill>
@@ -431,12 +431,12 @@
                 <wp:inline distB="19050" distT="19050" distL="19050" distR="19050">
                   <wp:extent cx="152400" cy="152400"/>
                   <wp:effectExtent b="0" l="0" r="0" t="0"/>
-                  <wp:docPr id="1" name="image1.png"/>
+                  <wp:docPr id="1" name="image6.png"/>
                   <a:graphic>
                     <a:graphicData uri="http://schemas.openxmlformats.org/drawingml/2006/picture">
                       <pic:pic>
                         <pic:nvPicPr>
-                          <pic:cNvPr id="0" name="image1.png"/>
+                          <pic:cNvPr id="0" name="image6.png"/>
                           <pic:cNvPicPr preferRelativeResize="0"/>
                         </pic:nvPicPr>
                         <pic:blipFill>
@@ -490,12 +490,12 @@
                 <wp:inline distB="19050" distT="19050" distL="19050" distR="19050">
                   <wp:extent cx="152400" cy="152400"/>
                   <wp:effectExtent b="0" l="0" r="0" t="0"/>
-                  <wp:docPr id="5" name="image5.png"/>
+                  <wp:docPr id="5" name="image2.png"/>
                   <a:graphic>
                     <a:graphicData uri="http://schemas.openxmlformats.org/drawingml/2006/picture">
                       <pic:pic>
                         <pic:nvPicPr>
-                          <pic:cNvPr id="0" name="image5.png"/>
+                          <pic:cNvPr id="0" name="image2.png"/>
                           <pic:cNvPicPr preferRelativeResize="0"/>
                         </pic:nvPicPr>
                         <pic:blipFill>
@@ -580,7 +580,7 @@
                 <w:szCs w:val="20"/>
                 <w:rtl w:val="0"/>
               </w:rPr>
-              <w:t xml:space="preserve">I am a mid-level developer looking for more senior opportunities and roles. I am experienced in full-stack development of PHP, PostgreSQL and Angular, as well as hybrid app development in Ionic. I have built web applications in ASP.NET Core, C#, Entity Framework, Laravel and ReactJS.</w:t>
+              <w:t xml:space="preserve">I am a mid-level developer looking for more senior opportunities and roles. I am experienced in full-stack development of PHP, PostgreSQL and Angular, as well as hybrid app development in Ionic. I have built web applications in ASP.NET Core, C#, Entity Framework, Laravel and React.</w:t>
             </w:r>
           </w:p>
           <w:p>
@@ -610,7 +610,7 @@
       <w:tr>
         <w:trPr>
           <w:cantSplit w:val="0"/>
-          <w:trHeight w:val="2130" w:hRule="atLeast"/>
+          <w:trHeight w:val="1455" w:hRule="atLeast"/>
           <w:tblHeader w:val="0"/>
         </w:trPr>
         <w:tc>
@@ -2975,7 +2975,7 @@
                 <w:szCs w:val="20"/>
                 <w:rtl w:val="0"/>
               </w:rPr>
-              <w:t xml:space="preserve">Front-end built in ReactJS and SASS to be fully responsive</w:t>
+              <w:t xml:space="preserve">Front-end built in React and SASS to be fully responsive</w:t>
             </w:r>
           </w:p>
           <w:p>

</xml_diff>

<commit_message>
Updating projects to separate out chriswebbdeveloper, fixing front-end & back-end
</commit_message>
<xml_diff>
--- a/Christopher Webb - CV.docx
+++ b/Christopher Webb - CV.docx
@@ -17,8 +17,8 @@
         <w:spacing w:before="0" w:lineRule="auto"/>
         <w:rPr>
           <w:rFonts w:ascii="Lato" w:cs="Lato" w:eastAsia="Lato" w:hAnsi="Lato"/>
-          <w:sz w:val="12"/>
-          <w:szCs w:val="12"/>
+          <w:sz w:val="2"/>
+          <w:szCs w:val="2"/>
         </w:rPr>
       </w:pPr>
       <w:r>
@@ -36,12 +36,12 @@
         <w:tblLook w:val="0600"/>
       </w:tblPr>
       <w:tblGrid>
-        <w:gridCol w:w="4350"/>
-        <w:gridCol w:w="6645"/>
+        <w:gridCol w:w="3870"/>
+        <w:gridCol w:w="7125"/>
         <w:tblGridChange w:id="0">
           <w:tblGrid>
-            <w:gridCol w:w="4350"/>
-            <w:gridCol w:w="6645"/>
+            <w:gridCol w:w="3870"/>
+            <w:gridCol w:w="7125"/>
           </w:tblGrid>
         </w:tblGridChange>
       </w:tblGrid>
@@ -155,12 +155,12 @@
                 <wp:inline distB="19050" distT="19050" distL="19050" distR="19050">
                   <wp:extent cx="152400" cy="152400"/>
                   <wp:effectExtent b="0" l="0" r="0" t="0"/>
-                  <wp:docPr id="2" name="image5.png"/>
+                  <wp:docPr id="2" name="image2.png"/>
                   <a:graphic>
                     <a:graphicData uri="http://schemas.openxmlformats.org/drawingml/2006/picture">
                       <pic:pic>
                         <pic:nvPicPr>
-                          <pic:cNvPr id="0" name="image5.png"/>
+                          <pic:cNvPr id="0" name="image2.png"/>
                           <pic:cNvPicPr preferRelativeResize="0"/>
                         </pic:nvPicPr>
                         <pic:blipFill>
@@ -221,12 +221,12 @@
                 <wp:inline distB="19050" distT="19050" distL="19050" distR="19050">
                   <wp:extent cx="152400" cy="152400"/>
                   <wp:effectExtent b="0" l="0" r="0" t="0"/>
-                  <wp:docPr id="4" name="image3.png"/>
+                  <wp:docPr id="5" name="image1.png"/>
                   <a:graphic>
                     <a:graphicData uri="http://schemas.openxmlformats.org/drawingml/2006/picture">
                       <pic:pic>
                         <pic:nvPicPr>
-                          <pic:cNvPr id="0" name="image3.png"/>
+                          <pic:cNvPr id="0" name="image1.png"/>
                           <pic:cNvPicPr preferRelativeResize="0"/>
                         </pic:nvPicPr>
                         <pic:blipFill>
@@ -257,7 +257,40 @@
                 <w:szCs w:val="20"/>
                 <w:rtl w:val="0"/>
               </w:rPr>
-              <w:t xml:space="preserve">   07803555840</w:t>
+              <w:t xml:space="preserve">   Nottingham, UK</w:t>
+            </w:r>
+          </w:p>
+          <w:p>
+            <w:pPr>
+              <w:spacing w:before="0" w:line="240" w:lineRule="auto"/>
+              <w:ind w:left="425.19685039370086" w:hanging="420"/>
+              <w:rPr>
+                <w:color w:val="ffffff"/>
+                <w:sz w:val="20"/>
+                <w:szCs w:val="20"/>
+              </w:rPr>
+            </w:pPr>
+            <w:r>
+              <w:rPr>
+                <w:sz w:val="12"/>
+                <w:szCs w:val="12"/>
+                <w:rtl w:val="0"/>
+              </w:rPr>
+              <w:tab/>
+            </w:r>
+            <w:r>
+              <w:rPr>
+                <w:color w:val="ffffff"/>
+                <w:sz w:val="20"/>
+                <w:szCs w:val="20"/>
+                <w:rtl w:val="0"/>
+              </w:rPr>
+              <w:t xml:space="preserve">Willing to relocate to London, UK</w:t>
+            </w:r>
+            <w:r>
+              <w:rPr>
+                <w:rtl w:val="0"/>
+              </w:rPr>
             </w:r>
           </w:p>
           <w:p>
@@ -280,12 +313,12 @@
                 <wp:inline distB="19050" distT="19050" distL="19050" distR="19050">
                   <wp:extent cx="152400" cy="152400"/>
                   <wp:effectExtent b="0" l="0" r="0" t="0"/>
-                  <wp:docPr id="6" name="image1.png"/>
+                  <wp:docPr id="3" name="image5.png"/>
                   <a:graphic>
                     <a:graphicData uri="http://schemas.openxmlformats.org/drawingml/2006/picture">
                       <pic:pic>
                         <pic:nvPicPr>
-                          <pic:cNvPr id="0" name="image1.png"/>
+                          <pic:cNvPr id="0" name="image5.png"/>
                           <pic:cNvPicPr preferRelativeResize="0"/>
                         </pic:nvPicPr>
                         <pic:blipFill>
@@ -316,40 +349,7 @@
                 <w:szCs w:val="20"/>
                 <w:rtl w:val="0"/>
               </w:rPr>
-              <w:t xml:space="preserve">   Nottingham, UK</w:t>
-            </w:r>
-          </w:p>
-          <w:p>
-            <w:pPr>
-              <w:spacing w:before="0" w:line="240" w:lineRule="auto"/>
-              <w:ind w:left="425.19685039370086" w:hanging="420"/>
-              <w:rPr>
-                <w:color w:val="ffffff"/>
-                <w:sz w:val="20"/>
-                <w:szCs w:val="20"/>
-              </w:rPr>
-            </w:pPr>
-            <w:r>
-              <w:rPr>
-                <w:sz w:val="12"/>
-                <w:szCs w:val="12"/>
-                <w:rtl w:val="0"/>
-              </w:rPr>
-              <w:tab/>
-            </w:r>
-            <w:r>
-              <w:rPr>
-                <w:color w:val="ffffff"/>
-                <w:sz w:val="20"/>
-                <w:szCs w:val="20"/>
-                <w:rtl w:val="0"/>
-              </w:rPr>
-              <w:t xml:space="preserve">Willing to relocate to London, UK</w:t>
-            </w:r>
-            <w:r>
-              <w:rPr>
-                <w:rtl w:val="0"/>
-              </w:rPr>
+              <w:t xml:space="preserve">   chriswebbdeveloper.co.uk</w:t>
             </w:r>
           </w:p>
           <w:p>
@@ -372,12 +372,12 @@
                 <wp:inline distB="19050" distT="19050" distL="19050" distR="19050">
                   <wp:extent cx="152400" cy="152400"/>
                   <wp:effectExtent b="0" l="0" r="0" t="0"/>
-                  <wp:docPr id="3" name="image4.png"/>
+                  <wp:docPr id="1" name="image3.png"/>
                   <a:graphic>
                     <a:graphicData uri="http://schemas.openxmlformats.org/drawingml/2006/picture">
                       <pic:pic>
                         <pic:nvPicPr>
-                          <pic:cNvPr id="0" name="image4.png"/>
+                          <pic:cNvPr id="0" name="image3.png"/>
                           <pic:cNvPicPr preferRelativeResize="0"/>
                         </pic:nvPicPr>
                         <pic:blipFill>
@@ -408,12 +408,12 @@
                 <w:szCs w:val="20"/>
                 <w:rtl w:val="0"/>
               </w:rPr>
-              <w:t xml:space="preserve">   chriswebbdeveloper.co.uk</w:t>
-            </w:r>
-          </w:p>
-          <w:p>
-            <w:pPr>
-              <w:spacing w:before="0" w:line="240" w:lineRule="auto"/>
+              <w:t xml:space="preserve">   linkedin.com/in/webb-christopher</w:t>
+            </w:r>
+          </w:p>
+          <w:p>
+            <w:pPr>
+              <w:spacing w:after="0" w:before="0" w:line="240" w:lineRule="auto"/>
               <w:ind w:left="425.19685039370086" w:hanging="420"/>
               <w:rPr>
                 <w:color w:val="ffffff"/>
@@ -431,75 +431,16 @@
                 <wp:inline distB="19050" distT="19050" distL="19050" distR="19050">
                   <wp:extent cx="152400" cy="152400"/>
                   <wp:effectExtent b="0" l="0" r="0" t="0"/>
-                  <wp:docPr id="1" name="image6.png"/>
+                  <wp:docPr id="4" name="image4.png"/>
                   <a:graphic>
                     <a:graphicData uri="http://schemas.openxmlformats.org/drawingml/2006/picture">
                       <pic:pic>
                         <pic:nvPicPr>
-                          <pic:cNvPr id="0" name="image6.png"/>
+                          <pic:cNvPr id="0" name="image4.png"/>
                           <pic:cNvPicPr preferRelativeResize="0"/>
                         </pic:nvPicPr>
                         <pic:blipFill>
                           <a:blip r:embed="rId10"/>
-                          <a:srcRect b="0" l="0" r="0" t="0"/>
-                          <a:stretch>
-                            <a:fillRect/>
-                          </a:stretch>
-                        </pic:blipFill>
-                        <pic:spPr>
-                          <a:xfrm>
-                            <a:off x="0" y="0"/>
-                            <a:ext cx="152400" cy="152400"/>
-                          </a:xfrm>
-                          <a:prstGeom prst="rect"/>
-                          <a:ln/>
-                        </pic:spPr>
-                      </pic:pic>
-                    </a:graphicData>
-                  </a:graphic>
-                </wp:inline>
-              </w:drawing>
-            </w:r>
-            <w:r>
-              <w:rPr>
-                <w:color w:val="ffffff"/>
-                <w:sz w:val="20"/>
-                <w:szCs w:val="20"/>
-                <w:rtl w:val="0"/>
-              </w:rPr>
-              <w:t xml:space="preserve">   linkedin.com/in/webb-christopher</w:t>
-            </w:r>
-          </w:p>
-          <w:p>
-            <w:pPr>
-              <w:spacing w:after="0" w:before="0" w:line="240" w:lineRule="auto"/>
-              <w:ind w:left="425.19685039370086" w:hanging="420"/>
-              <w:rPr>
-                <w:color w:val="ffffff"/>
-                <w:sz w:val="20"/>
-                <w:szCs w:val="20"/>
-              </w:rPr>
-            </w:pPr>
-            <w:r>
-              <w:rPr>
-                <w:color w:val="ffffff"/>
-                <w:sz w:val="20"/>
-                <w:szCs w:val="20"/>
-              </w:rPr>
-              <w:drawing>
-                <wp:inline distB="19050" distT="19050" distL="19050" distR="19050">
-                  <wp:extent cx="152400" cy="152400"/>
-                  <wp:effectExtent b="0" l="0" r="0" t="0"/>
-                  <wp:docPr id="5" name="image2.png"/>
-                  <a:graphic>
-                    <a:graphicData uri="http://schemas.openxmlformats.org/drawingml/2006/picture">
-                      <pic:pic>
-                        <pic:nvPicPr>
-                          <pic:cNvPr id="0" name="image2.png"/>
-                          <pic:cNvPicPr preferRelativeResize="0"/>
-                        </pic:nvPicPr>
-                        <pic:blipFill>
-                          <a:blip r:embed="rId11"/>
                           <a:srcRect b="0" l="0" r="0" t="0"/>
                           <a:stretch>
                             <a:fillRect/>
@@ -896,7 +837,7 @@
                 <w:szCs w:val="20"/>
                 <w:rtl w:val="0"/>
               </w:rPr>
-              <w:t xml:space="preserve">Designing and building full-stack applications to be used across the Trust, primarily in a PHP and PostgreSQL backend, and HTML5 / SASS / jQuery frontend, including building REST API calls</w:t>
+              <w:t xml:space="preserve">Designing and building full-stack applications to be used across the Trust, primarily in a PHP and PostgreSQL back-end, and HTML5 / SASS / jQuery front-end, including building REST API calls</w:t>
             </w:r>
           </w:p>
           <w:p>
@@ -2104,7 +2045,7 @@
                 <w:szCs w:val="20"/>
                 <w:rtl w:val="0"/>
               </w:rPr>
-              <w:t xml:space="preserve">SASS / SCSS / CSS</w:t>
+              <w:t xml:space="preserve">SASS / SCSS / CSS3</w:t>
             </w:r>
           </w:p>
           <w:p>
@@ -2729,7 +2670,7 @@
               <w:rPr>
                 <w:rtl w:val="0"/>
               </w:rPr>
-              <w:t xml:space="preserve">Archipelago Game</w:t>
+              <w:t xml:space="preserve">Archipelago</w:t>
             </w:r>
           </w:p>
           <w:p>
@@ -2879,13 +2820,13 @@
               <w:spacing w:before="200" w:lineRule="auto"/>
               <w:rPr/>
             </w:pPr>
-            <w:bookmarkStart w:colFirst="0" w:colLast="0" w:name="_u1zvj3n7971o" w:id="42"/>
+            <w:bookmarkStart w:colFirst="0" w:colLast="0" w:name="_wgic4n5oneka" w:id="42"/>
             <w:bookmarkEnd w:id="42"/>
             <w:r>
               <w:rPr>
                 <w:rtl w:val="0"/>
               </w:rPr>
-              <w:t xml:space="preserve">Chris Webb Developer Portfolio Website</w:t>
+              <w:t xml:space="preserve">Chris Webb Developer (v3)</w:t>
             </w:r>
           </w:p>
           <w:p>
@@ -2897,13 +2838,13 @@
               <w:spacing w:before="0" w:lineRule="auto"/>
               <w:rPr/>
             </w:pPr>
-            <w:bookmarkStart w:colFirst="0" w:colLast="0" w:name="_5i7clv7wu53g" w:id="43"/>
+            <w:bookmarkStart w:colFirst="0" w:colLast="0" w:name="_hf2h0dh49pij" w:id="43"/>
             <w:bookmarkEnd w:id="43"/>
             <w:r>
               <w:rPr>
                 <w:rtl w:val="0"/>
               </w:rPr>
-              <w:t xml:space="preserve">Mar 2018 - Jul 2022</w:t>
+              <w:t xml:space="preserve">Dec 2023 - Jan 2024</w:t>
             </w:r>
           </w:p>
           <w:p>
@@ -2914,11 +2855,11 @@
                 <w:numId w:val="2"/>
               </w:numPr>
               <w:spacing w:after="0" w:afterAutospacing="0" w:before="100" w:line="240" w:lineRule="auto"/>
-              <w:ind w:left="283.4645669291342" w:hanging="283.4645669291342"/>
-              <w:rPr>
-                <w:sz w:val="20"/>
-                <w:szCs w:val="20"/>
-                <w:u w:val="none"/>
+              <w:ind w:left="283.4645669291342"/>
+              <w:rPr>
+                <w:b w:val="0"/>
+                <w:sz w:val="20"/>
+                <w:szCs w:val="20"/>
               </w:rPr>
             </w:pPr>
             <w:r>
@@ -2938,20 +2879,20 @@
                 <w:numId w:val="2"/>
               </w:numPr>
               <w:spacing w:after="0" w:afterAutospacing="0" w:before="0" w:beforeAutospacing="0" w:line="240" w:lineRule="auto"/>
-              <w:ind w:left="283.4645669291342" w:hanging="283.4645669291342"/>
-              <w:rPr>
-                <w:sz w:val="20"/>
-                <w:szCs w:val="20"/>
-                <w:u w:val="none"/>
-              </w:rPr>
-            </w:pPr>
-            <w:r>
-              <w:rPr>
-                <w:sz w:val="20"/>
-                <w:szCs w:val="20"/>
-                <w:rtl w:val="0"/>
-              </w:rPr>
-              <w:t xml:space="preserve">Back-end built in Laravel / PHP with an SQLite database</w:t>
+              <w:ind w:left="283.4645669291342"/>
+              <w:rPr>
+                <w:b w:val="0"/>
+                <w:sz w:val="20"/>
+                <w:szCs w:val="20"/>
+              </w:rPr>
+            </w:pPr>
+            <w:r>
+              <w:rPr>
+                <w:sz w:val="20"/>
+                <w:szCs w:val="20"/>
+                <w:rtl w:val="0"/>
+              </w:rPr>
+              <w:t xml:space="preserve">Built in Angular with SASS</w:t>
             </w:r>
           </w:p>
           <w:p>
@@ -2962,20 +2903,20 @@
                 <w:numId w:val="2"/>
               </w:numPr>
               <w:spacing w:after="0" w:afterAutospacing="0" w:before="0" w:beforeAutospacing="0" w:line="240" w:lineRule="auto"/>
-              <w:ind w:left="283.4645669291342" w:hanging="283.4645669291342"/>
-              <w:rPr>
-                <w:sz w:val="20"/>
-                <w:szCs w:val="20"/>
-                <w:u w:val="none"/>
-              </w:rPr>
-            </w:pPr>
-            <w:r>
-              <w:rPr>
-                <w:sz w:val="20"/>
-                <w:szCs w:val="20"/>
-                <w:rtl w:val="0"/>
-              </w:rPr>
-              <w:t xml:space="preserve">Front-end built in React and SASS to be fully responsive</w:t>
+              <w:ind w:left="283.4645669291342"/>
+              <w:rPr>
+                <w:sz w:val="20"/>
+                <w:szCs w:val="20"/>
+                <w:u w:val="none"/>
+              </w:rPr>
+            </w:pPr>
+            <w:r>
+              <w:rPr>
+                <w:sz w:val="20"/>
+                <w:szCs w:val="20"/>
+                <w:rtl w:val="0"/>
+              </w:rPr>
+              <w:t xml:space="preserve">Uses components to isolate functionality, as well as services, models and pipes to ma</w:t>
             </w:r>
           </w:p>
           <w:p>
@@ -2986,20 +2927,20 @@
                 <w:numId w:val="2"/>
               </w:numPr>
               <w:spacing w:after="0" w:afterAutospacing="0" w:before="0" w:beforeAutospacing="0" w:line="240" w:lineRule="auto"/>
-              <w:ind w:left="283.4645669291342" w:hanging="283.4645669291342"/>
-              <w:rPr>
-                <w:sz w:val="20"/>
-                <w:szCs w:val="20"/>
-                <w:u w:val="none"/>
-              </w:rPr>
-            </w:pPr>
-            <w:r>
-              <w:rPr>
-                <w:sz w:val="20"/>
-                <w:szCs w:val="20"/>
-                <w:rtl w:val="0"/>
-              </w:rPr>
-              <w:t xml:space="preserve">Connects to an SQLite database via a single API to populate page information</w:t>
+              <w:ind w:left="283.4645669291342"/>
+              <w:rPr>
+                <w:sz w:val="20"/>
+                <w:szCs w:val="20"/>
+                <w:u w:val="none"/>
+              </w:rPr>
+            </w:pPr>
+            <w:r>
+              <w:rPr>
+                <w:sz w:val="20"/>
+                <w:szCs w:val="20"/>
+                <w:rtl w:val="0"/>
+              </w:rPr>
+              <w:t xml:space="preserve">Uses an API call to retrieve details to include in the website</w:t>
             </w:r>
           </w:p>
           <w:p>
@@ -3009,45 +2950,21 @@
                 <w:ilvl w:val="0"/>
                 <w:numId w:val="2"/>
               </w:numPr>
-              <w:spacing w:after="0" w:afterAutospacing="0" w:before="0" w:beforeAutospacing="0" w:line="240" w:lineRule="auto"/>
-              <w:ind w:left="283.4645669291342" w:hanging="283.4645669291342"/>
-              <w:rPr>
-                <w:sz w:val="20"/>
-                <w:szCs w:val="20"/>
-                <w:u w:val="none"/>
-              </w:rPr>
-            </w:pPr>
-            <w:r>
-              <w:rPr>
-                <w:sz w:val="20"/>
-                <w:szCs w:val="20"/>
-                <w:rtl w:val="0"/>
-              </w:rPr>
-              <w:t xml:space="preserve">Connects via SendGrid to send emails via a contact form</w:t>
-            </w:r>
-          </w:p>
-          <w:p>
-            <w:pPr>
-              <w:widowControl w:val="0"/>
-              <w:numPr>
-                <w:ilvl w:val="0"/>
-                <w:numId w:val="2"/>
-              </w:numPr>
               <w:spacing w:after="200" w:before="0" w:beforeAutospacing="0" w:line="240" w:lineRule="auto"/>
-              <w:ind w:left="283.4645669291342" w:hanging="283.4645669291342"/>
-              <w:rPr>
-                <w:sz w:val="20"/>
-                <w:szCs w:val="20"/>
-                <w:u w:val="none"/>
-              </w:rPr>
-            </w:pPr>
-            <w:r>
-              <w:rPr>
-                <w:sz w:val="20"/>
-                <w:szCs w:val="20"/>
-                <w:rtl w:val="0"/>
-              </w:rPr>
-              <w:t xml:space="preserve">Evolved from standard HTML5 / CSS3 / jQuery into current format, and will be updated in the future to reflect further technologies</w:t>
+              <w:ind w:left="283.4645669291342"/>
+              <w:rPr>
+                <w:sz w:val="20"/>
+                <w:szCs w:val="20"/>
+                <w:u w:val="none"/>
+              </w:rPr>
+            </w:pPr>
+            <w:r>
+              <w:rPr>
+                <w:sz w:val="20"/>
+                <w:szCs w:val="20"/>
+                <w:rtl w:val="0"/>
+              </w:rPr>
+              <w:t xml:space="preserve">Includes Unit Testing</w:t>
             </w:r>
           </w:p>
           <w:p>
@@ -3059,13 +2976,13 @@
               <w:spacing w:before="200" w:lineRule="auto"/>
               <w:rPr/>
             </w:pPr>
-            <w:bookmarkStart w:colFirst="0" w:colLast="0" w:name="_dtov10d7kcjl" w:id="44"/>
+            <w:bookmarkStart w:colFirst="0" w:colLast="0" w:name="_zylm7kvwi7e" w:id="44"/>
             <w:bookmarkEnd w:id="44"/>
             <w:r>
               <w:rPr>
                 <w:rtl w:val="0"/>
               </w:rPr>
-              <w:t xml:space="preserve">Photography Portfolio Builder</w:t>
+              <w:t xml:space="preserve">Chris Webb Developer (v2)</w:t>
             </w:r>
           </w:p>
           <w:p>
@@ -3077,21 +2994,21 @@
               <w:spacing w:before="0" w:lineRule="auto"/>
               <w:rPr/>
             </w:pPr>
-            <w:bookmarkStart w:colFirst="0" w:colLast="0" w:name="_4gnbcmg2tm1z" w:id="45"/>
+            <w:bookmarkStart w:colFirst="0" w:colLast="0" w:name="_5i7clv7wu53g" w:id="45"/>
             <w:bookmarkEnd w:id="45"/>
             <w:r>
               <w:rPr>
                 <w:rtl w:val="0"/>
               </w:rPr>
-              <w:t xml:space="preserve">Aug 2021 - Feb 2022</w:t>
-            </w:r>
-          </w:p>
-          <w:p>
-            <w:pPr>
-              <w:widowControl w:val="0"/>
-              <w:numPr>
-                <w:ilvl w:val="0"/>
-                <w:numId w:val="1"/>
+              <w:t xml:space="preserve">Aug 2021 - Jun 2022</w:t>
+            </w:r>
+          </w:p>
+          <w:p>
+            <w:pPr>
+              <w:widowControl w:val="0"/>
+              <w:numPr>
+                <w:ilvl w:val="0"/>
+                <w:numId w:val="2"/>
               </w:numPr>
               <w:spacing w:after="0" w:afterAutospacing="0" w:before="100" w:line="240" w:lineRule="auto"/>
               <w:ind w:left="283.4645669291342" w:hanging="283.4645669291342"/>
@@ -3107,15 +3024,15 @@
                 <w:szCs w:val="20"/>
                 <w:rtl w:val="0"/>
               </w:rPr>
-              <w:t xml:space="preserve">Website to display photos inside portfolios, managed by signing in to upload, provide details and format the website accordingly</w:t>
-            </w:r>
-          </w:p>
-          <w:p>
-            <w:pPr>
-              <w:widowControl w:val="0"/>
-              <w:numPr>
-                <w:ilvl w:val="0"/>
-                <w:numId w:val="1"/>
+              <w:t xml:space="preserve">Portfolio website for web development</w:t>
+            </w:r>
+          </w:p>
+          <w:p>
+            <w:pPr>
+              <w:widowControl w:val="0"/>
+              <w:numPr>
+                <w:ilvl w:val="0"/>
+                <w:numId w:val="2"/>
               </w:numPr>
               <w:spacing w:after="0" w:afterAutospacing="0" w:before="0" w:beforeAutospacing="0" w:line="240" w:lineRule="auto"/>
               <w:ind w:left="283.4645669291342" w:hanging="283.4645669291342"/>
@@ -3131,15 +3048,15 @@
                 <w:szCs w:val="20"/>
                 <w:rtl w:val="0"/>
               </w:rPr>
-              <w:t xml:space="preserve">Backend written in ASP.NET Core with C#, connecting to a MySQL database</w:t>
-            </w:r>
-          </w:p>
-          <w:p>
-            <w:pPr>
-              <w:widowControl w:val="0"/>
-              <w:numPr>
-                <w:ilvl w:val="0"/>
-                <w:numId w:val="1"/>
+              <w:t xml:space="preserve">Back-end built in Laravel / PHP with an SQLite database</w:t>
+            </w:r>
+          </w:p>
+          <w:p>
+            <w:pPr>
+              <w:widowControl w:val="0"/>
+              <w:numPr>
+                <w:ilvl w:val="0"/>
+                <w:numId w:val="2"/>
               </w:numPr>
               <w:spacing w:after="0" w:afterAutospacing="0" w:before="0" w:beforeAutospacing="0" w:line="240" w:lineRule="auto"/>
               <w:ind w:left="283.4645669291342" w:hanging="283.4645669291342"/>
@@ -3155,15 +3072,15 @@
                 <w:szCs w:val="20"/>
                 <w:rtl w:val="0"/>
               </w:rPr>
-              <w:t xml:space="preserve">Frontend written in HTML5 and Typescript with SASS for styling</w:t>
-            </w:r>
-          </w:p>
-          <w:p>
-            <w:pPr>
-              <w:widowControl w:val="0"/>
-              <w:numPr>
-                <w:ilvl w:val="0"/>
-                <w:numId w:val="1"/>
+              <w:t xml:space="preserve">Front-end built in React and SASS to be fully responsive</w:t>
+            </w:r>
+          </w:p>
+          <w:p>
+            <w:pPr>
+              <w:widowControl w:val="0"/>
+              <w:numPr>
+                <w:ilvl w:val="0"/>
+                <w:numId w:val="2"/>
               </w:numPr>
               <w:spacing w:after="0" w:afterAutospacing="0" w:before="0" w:beforeAutospacing="0" w:line="240" w:lineRule="auto"/>
               <w:ind w:left="283.4645669291342" w:hanging="283.4645669291342"/>
@@ -3179,15 +3096,15 @@
                 <w:szCs w:val="20"/>
                 <w:rtl w:val="0"/>
               </w:rPr>
-              <w:t xml:space="preserve">Uses Entity Framework to build and maintain the database</w:t>
-            </w:r>
-          </w:p>
-          <w:p>
-            <w:pPr>
-              <w:widowControl w:val="0"/>
-              <w:numPr>
-                <w:ilvl w:val="0"/>
-                <w:numId w:val="1"/>
+              <w:t xml:space="preserve">Connects to an SQLite database via a single API to populate page information</w:t>
+            </w:r>
+          </w:p>
+          <w:p>
+            <w:pPr>
+              <w:widowControl w:val="0"/>
+              <w:numPr>
+                <w:ilvl w:val="0"/>
+                <w:numId w:val="2"/>
               </w:numPr>
               <w:spacing w:after="200" w:before="0" w:beforeAutospacing="0" w:line="240" w:lineRule="auto"/>
               <w:ind w:left="283.4645669291342" w:hanging="283.4645669291342"/>
@@ -3203,7 +3120,7 @@
                 <w:szCs w:val="20"/>
                 <w:rtl w:val="0"/>
               </w:rPr>
-              <w:t xml:space="preserve">Gulp included from automating processes, such as compilation and minifying</w:t>
+              <w:t xml:space="preserve">Connects via SendGrid to send emails via a contact form</w:t>
             </w:r>
           </w:p>
           <w:p>
@@ -3215,13 +3132,13 @@
               <w:spacing w:before="200" w:lineRule="auto"/>
               <w:rPr/>
             </w:pPr>
-            <w:bookmarkStart w:colFirst="0" w:colLast="0" w:name="_bkvvwd11hlcs" w:id="46"/>
+            <w:bookmarkStart w:colFirst="0" w:colLast="0" w:name="_dtov10d7kcjl" w:id="46"/>
             <w:bookmarkEnd w:id="46"/>
             <w:r>
               <w:rPr>
                 <w:rtl w:val="0"/>
               </w:rPr>
-              <w:t xml:space="preserve">Kelly Daniels Photography Website</w:t>
+              <w:t xml:space="preserve">Photography Portfolio Builder</w:t>
             </w:r>
           </w:p>
           <w:p>
@@ -3233,21 +3150,21 @@
               <w:spacing w:before="0" w:lineRule="auto"/>
               <w:rPr/>
             </w:pPr>
-            <w:bookmarkStart w:colFirst="0" w:colLast="0" w:name="_6klgbfog6t3d" w:id="47"/>
+            <w:bookmarkStart w:colFirst="0" w:colLast="0" w:name="_4gnbcmg2tm1z" w:id="47"/>
             <w:bookmarkEnd w:id="47"/>
             <w:r>
               <w:rPr>
                 <w:rtl w:val="0"/>
               </w:rPr>
-              <w:t xml:space="preserve">Sep 2017 - Oct 2017</w:t>
-            </w:r>
-          </w:p>
-          <w:p>
-            <w:pPr>
-              <w:widowControl w:val="0"/>
-              <w:numPr>
-                <w:ilvl w:val="0"/>
-                <w:numId w:val="7"/>
+              <w:t xml:space="preserve">Aug 2021 - Feb 2022</w:t>
+            </w:r>
+          </w:p>
+          <w:p>
+            <w:pPr>
+              <w:widowControl w:val="0"/>
+              <w:numPr>
+                <w:ilvl w:val="0"/>
+                <w:numId w:val="1"/>
               </w:numPr>
               <w:spacing w:after="0" w:afterAutospacing="0" w:before="100" w:line="240" w:lineRule="auto"/>
               <w:ind w:left="283.4645669291342" w:hanging="283.4645669291342"/>
@@ -3263,15 +3180,15 @@
                 <w:szCs w:val="20"/>
                 <w:rtl w:val="0"/>
               </w:rPr>
-              <w:t xml:space="preserve">Photography Portfolio designed in WordPress</w:t>
-            </w:r>
-          </w:p>
-          <w:p>
-            <w:pPr>
-              <w:widowControl w:val="0"/>
-              <w:numPr>
-                <w:ilvl w:val="0"/>
-                <w:numId w:val="7"/>
+              <w:t xml:space="preserve">Website to display photos inside portfolios, managed by signing in to upload, provide details and format the website accordingly</w:t>
+            </w:r>
+          </w:p>
+          <w:p>
+            <w:pPr>
+              <w:widowControl w:val="0"/>
+              <w:numPr>
+                <w:ilvl w:val="0"/>
+                <w:numId w:val="1"/>
               </w:numPr>
               <w:spacing w:after="0" w:afterAutospacing="0" w:before="0" w:beforeAutospacing="0" w:line="240" w:lineRule="auto"/>
               <w:ind w:left="283.4645669291342" w:hanging="283.4645669291342"/>
@@ -3287,15 +3204,15 @@
                 <w:szCs w:val="20"/>
                 <w:rtl w:val="0"/>
               </w:rPr>
-              <w:t xml:space="preserve">Custom PHP to affect website functionality</w:t>
-            </w:r>
-          </w:p>
-          <w:p>
-            <w:pPr>
-              <w:widowControl w:val="0"/>
-              <w:numPr>
-                <w:ilvl w:val="0"/>
-                <w:numId w:val="7"/>
+              <w:t xml:space="preserve">Back-end written in ASP.NET Core with C#, connecting to a MySQL database</w:t>
+            </w:r>
+          </w:p>
+          <w:p>
+            <w:pPr>
+              <w:widowControl w:val="0"/>
+              <w:numPr>
+                <w:ilvl w:val="0"/>
+                <w:numId w:val="1"/>
               </w:numPr>
               <w:spacing w:after="0" w:afterAutospacing="0" w:before="0" w:beforeAutospacing="0" w:line="240" w:lineRule="auto"/>
               <w:ind w:left="283.4645669291342" w:hanging="283.4645669291342"/>
@@ -3311,15 +3228,15 @@
                 <w:szCs w:val="20"/>
                 <w:rtl w:val="0"/>
               </w:rPr>
-              <w:t xml:space="preserve">Custom CSS and editing customisation for desired layout</w:t>
-            </w:r>
-          </w:p>
-          <w:p>
-            <w:pPr>
-              <w:widowControl w:val="0"/>
-              <w:numPr>
-                <w:ilvl w:val="0"/>
-                <w:numId w:val="7"/>
+              <w:t xml:space="preserve">Front-end written in HTML5 and Typescript with SASS for styling</w:t>
+            </w:r>
+          </w:p>
+          <w:p>
+            <w:pPr>
+              <w:widowControl w:val="0"/>
+              <w:numPr>
+                <w:ilvl w:val="0"/>
+                <w:numId w:val="1"/>
               </w:numPr>
               <w:spacing w:after="0" w:afterAutospacing="0" w:before="0" w:beforeAutospacing="0" w:line="240" w:lineRule="auto"/>
               <w:ind w:left="283.4645669291342" w:hanging="283.4645669291342"/>
@@ -3335,7 +3252,221 @@
                 <w:szCs w:val="20"/>
                 <w:rtl w:val="0"/>
               </w:rPr>
-              <w:t xml:space="preserve">SEO for promotion</w:t>
+              <w:t xml:space="preserve">Uses Entity Framework to build and maintain the database</w:t>
+            </w:r>
+          </w:p>
+          <w:p>
+            <w:pPr>
+              <w:widowControl w:val="0"/>
+              <w:numPr>
+                <w:ilvl w:val="0"/>
+                <w:numId w:val="1"/>
+              </w:numPr>
+              <w:spacing w:after="200" w:before="0" w:beforeAutospacing="0" w:line="240" w:lineRule="auto"/>
+              <w:ind w:left="283.4645669291342" w:hanging="283.4645669291342"/>
+              <w:rPr>
+                <w:sz w:val="20"/>
+                <w:szCs w:val="20"/>
+                <w:u w:val="none"/>
+              </w:rPr>
+            </w:pPr>
+            <w:r>
+              <w:rPr>
+                <w:sz w:val="20"/>
+                <w:szCs w:val="20"/>
+                <w:rtl w:val="0"/>
+              </w:rPr>
+              <w:t xml:space="preserve">Gulp included from automation, including compilation and minifying</w:t>
+            </w:r>
+          </w:p>
+          <w:p>
+            <w:pPr>
+              <w:pStyle w:val="Heading2"/>
+              <w:keepNext w:val="0"/>
+              <w:keepLines w:val="0"/>
+              <w:widowControl w:val="0"/>
+              <w:spacing w:before="200" w:lineRule="auto"/>
+              <w:rPr/>
+            </w:pPr>
+            <w:bookmarkStart w:colFirst="0" w:colLast="0" w:name="_sng56yvkpxpl" w:id="48"/>
+            <w:bookmarkEnd w:id="48"/>
+            <w:r>
+              <w:rPr>
+                <w:rtl w:val="0"/>
+              </w:rPr>
+              <w:t xml:space="preserve">Chris Webb Developer (v1)</w:t>
+            </w:r>
+          </w:p>
+          <w:p>
+            <w:pPr>
+              <w:pStyle w:val="Heading3"/>
+              <w:keepNext w:val="0"/>
+              <w:keepLines w:val="0"/>
+              <w:widowControl w:val="0"/>
+              <w:spacing w:before="0" w:lineRule="auto"/>
+              <w:rPr/>
+            </w:pPr>
+            <w:bookmarkStart w:colFirst="0" w:colLast="0" w:name="_f0qsoyi24ubc" w:id="49"/>
+            <w:bookmarkEnd w:id="49"/>
+            <w:r>
+              <w:rPr>
+                <w:rtl w:val="0"/>
+              </w:rPr>
+              <w:t xml:space="preserve">Mar 2018 - Sep 2018</w:t>
+            </w:r>
+          </w:p>
+          <w:p>
+            <w:pPr>
+              <w:widowControl w:val="0"/>
+              <w:numPr>
+                <w:ilvl w:val="0"/>
+                <w:numId w:val="2"/>
+              </w:numPr>
+              <w:spacing w:after="0" w:afterAutospacing="0" w:before="100" w:line="240" w:lineRule="auto"/>
+              <w:ind w:left="283.4645669291342"/>
+              <w:rPr>
+                <w:sz w:val="20"/>
+                <w:szCs w:val="20"/>
+              </w:rPr>
+            </w:pPr>
+            <w:r>
+              <w:rPr>
+                <w:sz w:val="20"/>
+                <w:szCs w:val="20"/>
+                <w:rtl w:val="0"/>
+              </w:rPr>
+              <w:t xml:space="preserve">Portfolio website for web development</w:t>
+            </w:r>
+          </w:p>
+          <w:p>
+            <w:pPr>
+              <w:widowControl w:val="0"/>
+              <w:numPr>
+                <w:ilvl w:val="0"/>
+                <w:numId w:val="2"/>
+              </w:numPr>
+              <w:spacing w:after="0" w:afterAutospacing="0" w:before="0" w:beforeAutospacing="0" w:line="240" w:lineRule="auto"/>
+              <w:ind w:left="283.4645669291342"/>
+              <w:rPr>
+                <w:sz w:val="20"/>
+                <w:szCs w:val="20"/>
+              </w:rPr>
+            </w:pPr>
+            <w:r>
+              <w:rPr>
+                <w:sz w:val="20"/>
+                <w:szCs w:val="20"/>
+                <w:rtl w:val="0"/>
+              </w:rPr>
+              <w:t xml:space="preserve">Built in HTML5, CSS3 and jQuery / JavaScript</w:t>
+            </w:r>
+          </w:p>
+          <w:p>
+            <w:pPr>
+              <w:widowControl w:val="0"/>
+              <w:numPr>
+                <w:ilvl w:val="0"/>
+                <w:numId w:val="2"/>
+              </w:numPr>
+              <w:spacing w:after="0" w:afterAutospacing="0" w:before="0" w:beforeAutospacing="0" w:line="240" w:lineRule="auto"/>
+              <w:ind w:left="283.4645669291342"/>
+              <w:rPr>
+                <w:sz w:val="20"/>
+                <w:szCs w:val="20"/>
+                <w:u w:val="none"/>
+              </w:rPr>
+            </w:pPr>
+            <w:r>
+              <w:rPr>
+                <w:sz w:val="20"/>
+                <w:szCs w:val="20"/>
+                <w:rtl w:val="0"/>
+              </w:rPr>
+              <w:t xml:space="preserve">Includes demos of languages / technologies learnt, including HTML5, CSS3, JavaScript, jQuery, PHP, MySQL, API calls and Python</w:t>
+            </w:r>
+          </w:p>
+          <w:p>
+            <w:pPr>
+              <w:widowControl w:val="0"/>
+              <w:numPr>
+                <w:ilvl w:val="0"/>
+                <w:numId w:val="2"/>
+              </w:numPr>
+              <w:spacing w:after="200" w:before="0" w:beforeAutospacing="0" w:line="240" w:lineRule="auto"/>
+              <w:ind w:left="283.4645669291342"/>
+              <w:rPr>
+                <w:sz w:val="20"/>
+                <w:szCs w:val="20"/>
+                <w:u w:val="none"/>
+              </w:rPr>
+            </w:pPr>
+            <w:r>
+              <w:rPr>
+                <w:sz w:val="20"/>
+                <w:szCs w:val="20"/>
+                <w:rtl w:val="0"/>
+              </w:rPr>
+              <w:t xml:space="preserve">Includes a PHP email form</w:t>
+            </w:r>
+          </w:p>
+          <w:p>
+            <w:pPr>
+              <w:pStyle w:val="Heading2"/>
+              <w:keepNext w:val="0"/>
+              <w:keepLines w:val="0"/>
+              <w:widowControl w:val="0"/>
+              <w:spacing w:before="200" w:lineRule="auto"/>
+              <w:rPr/>
+            </w:pPr>
+            <w:bookmarkStart w:colFirst="0" w:colLast="0" w:name="_bkvvwd11hlcs" w:id="50"/>
+            <w:bookmarkEnd w:id="50"/>
+            <w:r>
+              <w:rPr>
+                <w:rtl w:val="0"/>
+              </w:rPr>
+              <w:t xml:space="preserve">Kelly Daniels Photography</w:t>
+            </w:r>
+          </w:p>
+          <w:p>
+            <w:pPr>
+              <w:pStyle w:val="Heading3"/>
+              <w:keepNext w:val="0"/>
+              <w:keepLines w:val="0"/>
+              <w:widowControl w:val="0"/>
+              <w:spacing w:before="0" w:lineRule="auto"/>
+              <w:rPr/>
+            </w:pPr>
+            <w:bookmarkStart w:colFirst="0" w:colLast="0" w:name="_6klgbfog6t3d" w:id="51"/>
+            <w:bookmarkEnd w:id="51"/>
+            <w:r>
+              <w:rPr>
+                <w:rtl w:val="0"/>
+              </w:rPr>
+              <w:t xml:space="preserve">Sep 2017 - Oct 2017</w:t>
+            </w:r>
+          </w:p>
+          <w:p>
+            <w:pPr>
+              <w:widowControl w:val="0"/>
+              <w:numPr>
+                <w:ilvl w:val="0"/>
+                <w:numId w:val="7"/>
+              </w:numPr>
+              <w:spacing w:after="0" w:afterAutospacing="0" w:before="100" w:line="240" w:lineRule="auto"/>
+              <w:ind w:left="283.4645669291342" w:hanging="283.4645669291342"/>
+              <w:rPr>
+                <w:sz w:val="20"/>
+                <w:szCs w:val="20"/>
+                <w:u w:val="none"/>
+              </w:rPr>
+            </w:pPr>
+            <w:r>
+              <w:rPr>
+                <w:sz w:val="20"/>
+                <w:szCs w:val="20"/>
+                <w:rtl w:val="0"/>
+              </w:rPr>
+              <w:t xml:space="preserve">Photography Portfolio website designed in WordPress</w:t>
             </w:r>
           </w:p>
           <w:p>
@@ -3359,7 +3490,31 @@
                 <w:szCs w:val="20"/>
                 <w:rtl w:val="0"/>
               </w:rPr>
-              <w:t xml:space="preserve">Analytics to observe user statistics</w:t>
+              <w:t xml:space="preserve">Custom PHP to affect website functionality</w:t>
+            </w:r>
+          </w:p>
+          <w:p>
+            <w:pPr>
+              <w:widowControl w:val="0"/>
+              <w:numPr>
+                <w:ilvl w:val="0"/>
+                <w:numId w:val="7"/>
+              </w:numPr>
+              <w:spacing w:after="0" w:afterAutospacing="0" w:before="0" w:beforeAutospacing="0" w:line="240" w:lineRule="auto"/>
+              <w:ind w:left="283.4645669291342" w:hanging="283.4645669291342"/>
+              <w:rPr>
+                <w:sz w:val="20"/>
+                <w:szCs w:val="20"/>
+                <w:u w:val="none"/>
+              </w:rPr>
+            </w:pPr>
+            <w:r>
+              <w:rPr>
+                <w:sz w:val="20"/>
+                <w:szCs w:val="20"/>
+                <w:rtl w:val="0"/>
+              </w:rPr>
+              <w:t xml:space="preserve">Custom CSS and editing customisation for desired layout</w:t>
             </w:r>
           </w:p>
           <w:p>
@@ -3415,7 +3570,7 @@
       <w:tr>
         <w:trPr>
           <w:cantSplit w:val="0"/>
-          <w:trHeight w:val="2235" w:hRule="atLeast"/>
+          <w:trHeight w:val="2985" w:hRule="atLeast"/>
           <w:tblHeader w:val="0"/>
         </w:trPr>
         <w:tc>
@@ -3464,8 +3619,8 @@
               <w:spacing w:before="0" w:lineRule="auto"/>
               <w:rPr/>
             </w:pPr>
-            <w:bookmarkStart w:colFirst="0" w:colLast="0" w:name="_304qsbunpdw2" w:id="48"/>
-            <w:bookmarkEnd w:id="48"/>
+            <w:bookmarkStart w:colFirst="0" w:colLast="0" w:name="_304qsbunpdw2" w:id="52"/>
+            <w:bookmarkEnd w:id="52"/>
             <w:r>
               <w:rPr>
                 <w:rtl w:val="0"/>

</xml_diff>

<commit_message>
Fixing one description point
</commit_message>
<xml_diff>
--- a/Christopher Webb - CV.docx
+++ b/Christopher Webb - CV.docx
@@ -155,12 +155,12 @@
                 <wp:inline distB="19050" distT="19050" distL="19050" distR="19050">
                   <wp:extent cx="152400" cy="152400"/>
                   <wp:effectExtent b="0" l="0" r="0" t="0"/>
-                  <wp:docPr id="2" name="image2.png"/>
+                  <wp:docPr id="2" name="image3.png"/>
                   <a:graphic>
                     <a:graphicData uri="http://schemas.openxmlformats.org/drawingml/2006/picture">
                       <pic:pic>
                         <pic:nvPicPr>
-                          <pic:cNvPr id="0" name="image2.png"/>
+                          <pic:cNvPr id="0" name="image3.png"/>
                           <pic:cNvPicPr preferRelativeResize="0"/>
                         </pic:nvPicPr>
                         <pic:blipFill>
@@ -221,12 +221,12 @@
                 <wp:inline distB="19050" distT="19050" distL="19050" distR="19050">
                   <wp:extent cx="152400" cy="152400"/>
                   <wp:effectExtent b="0" l="0" r="0" t="0"/>
-                  <wp:docPr id="5" name="image1.png"/>
+                  <wp:docPr id="5" name="image2.png"/>
                   <a:graphic>
                     <a:graphicData uri="http://schemas.openxmlformats.org/drawingml/2006/picture">
                       <pic:pic>
                         <pic:nvPicPr>
-                          <pic:cNvPr id="0" name="image1.png"/>
+                          <pic:cNvPr id="0" name="image2.png"/>
                           <pic:cNvPicPr preferRelativeResize="0"/>
                         </pic:nvPicPr>
                         <pic:blipFill>
@@ -372,12 +372,12 @@
                 <wp:inline distB="19050" distT="19050" distL="19050" distR="19050">
                   <wp:extent cx="152400" cy="152400"/>
                   <wp:effectExtent b="0" l="0" r="0" t="0"/>
-                  <wp:docPr id="1" name="image3.png"/>
+                  <wp:docPr id="1" name="image4.png"/>
                   <a:graphic>
                     <a:graphicData uri="http://schemas.openxmlformats.org/drawingml/2006/picture">
                       <pic:pic>
                         <pic:nvPicPr>
-                          <pic:cNvPr id="0" name="image3.png"/>
+                          <pic:cNvPr id="0" name="image4.png"/>
                           <pic:cNvPicPr preferRelativeResize="0"/>
                         </pic:nvPicPr>
                         <pic:blipFill>
@@ -431,12 +431,12 @@
                 <wp:inline distB="19050" distT="19050" distL="19050" distR="19050">
                   <wp:extent cx="152400" cy="152400"/>
                   <wp:effectExtent b="0" l="0" r="0" t="0"/>
-                  <wp:docPr id="4" name="image4.png"/>
+                  <wp:docPr id="4" name="image1.png"/>
                   <a:graphic>
                     <a:graphicData uri="http://schemas.openxmlformats.org/drawingml/2006/picture">
                       <pic:pic>
                         <pic:nvPicPr>
-                          <pic:cNvPr id="0" name="image4.png"/>
+                          <pic:cNvPr id="0" name="image1.png"/>
                           <pic:cNvPicPr preferRelativeResize="0"/>
                         </pic:nvPicPr>
                         <pic:blipFill>
@@ -2916,7 +2916,7 @@
                 <w:szCs w:val="20"/>
                 <w:rtl w:val="0"/>
               </w:rPr>
-              <w:t xml:space="preserve">Uses components to isolate functionality, as well as services, models and pipes to ma</w:t>
+              <w:t xml:space="preserve">Uses components to isolate functionality, as well as services, models and pipes to manage content</w:t>
             </w:r>
           </w:p>
           <w:p>

</xml_diff>

<commit_message>
Updating Certificates and CVs
</commit_message>
<xml_diff>
--- a/Christopher Webb - CV.docx
+++ b/Christopher Webb - CV.docx
@@ -180,12 +180,12 @@
                 <wp:inline distB="19050" distT="19050" distL="19050" distR="19050">
                   <wp:extent cx="152400" cy="152400"/>
                   <wp:effectExtent b="0" l="0" r="0" t="0"/>
-                  <wp:docPr id="2" name="image3.png"/>
+                  <wp:docPr id="2" name="image1.png"/>
                   <a:graphic>
                     <a:graphicData uri="http://schemas.openxmlformats.org/drawingml/2006/picture">
                       <pic:pic>
                         <pic:nvPicPr>
-                          <pic:cNvPr id="0" name="image3.png"/>
+                          <pic:cNvPr id="0" name="image1.png"/>
                           <pic:cNvPicPr preferRelativeResize="0"/>
                         </pic:nvPicPr>
                         <pic:blipFill>
@@ -305,12 +305,12 @@
                 <wp:inline distB="19050" distT="19050" distL="19050" distR="19050">
                   <wp:extent cx="152400" cy="152400"/>
                   <wp:effectExtent b="0" l="0" r="0" t="0"/>
-                  <wp:docPr id="6" name="image4.png"/>
+                  <wp:docPr id="6" name="image6.png"/>
                   <a:graphic>
                     <a:graphicData uri="http://schemas.openxmlformats.org/drawingml/2006/picture">
                       <pic:pic>
                         <pic:nvPicPr>
-                          <pic:cNvPr id="0" name="image4.png"/>
+                          <pic:cNvPr id="0" name="image6.png"/>
                           <pic:cNvPicPr preferRelativeResize="0"/>
                         </pic:nvPicPr>
                         <pic:blipFill>
@@ -456,12 +456,12 @@
                 <wp:inline distB="19050" distT="19050" distL="19050" distR="19050">
                   <wp:extent cx="152400" cy="152400"/>
                   <wp:effectExtent b="0" l="0" r="0" t="0"/>
-                  <wp:docPr id="1" name="image1.png"/>
+                  <wp:docPr id="1" name="image4.png"/>
                   <a:graphic>
                     <a:graphicData uri="http://schemas.openxmlformats.org/drawingml/2006/picture">
                       <pic:pic>
                         <pic:nvPicPr>
-                          <pic:cNvPr id="0" name="image1.png"/>
+                          <pic:cNvPr id="0" name="image4.png"/>
                           <pic:cNvPicPr preferRelativeResize="0"/>
                         </pic:nvPicPr>
                         <pic:blipFill>
@@ -515,12 +515,12 @@
                 <wp:inline distB="19050" distT="19050" distL="19050" distR="19050">
                   <wp:extent cx="152400" cy="152400"/>
                   <wp:effectExtent b="0" l="0" r="0" t="0"/>
-                  <wp:docPr id="5" name="image6.png"/>
+                  <wp:docPr id="5" name="image3.png"/>
                   <a:graphic>
                     <a:graphicData uri="http://schemas.openxmlformats.org/drawingml/2006/picture">
                       <pic:pic>
                         <pic:nvPicPr>
-                          <pic:cNvPr id="0" name="image6.png"/>
+                          <pic:cNvPr id="0" name="image3.png"/>
                           <pic:cNvPicPr preferRelativeResize="0"/>
                         </pic:nvPicPr>
                         <pic:blipFill>
@@ -2676,7 +2676,7 @@
                 <w:szCs w:val="20"/>
                 <w:rtl w:val="0"/>
               </w:rPr>
-              <w:t xml:space="preserve">+ 15 other courses to bolster my experience</w:t>
+              <w:t xml:space="preserve">Including 15+ further courses to bolster my experience</w:t>
             </w:r>
             <w:r>
               <w:rPr>

</xml_diff>